<commit_message>
- Add dokumentasi - Add movie to db (booked)
</commit_message>
<xml_diff>
--- a/Dokumentasi Projek.docx
+++ b/Dokumentasi Projek.docx
@@ -11,7 +11,7 @@
       </w:r>
     </w:p>
     <w:p>
-      <w:hyperlink r:id="rId4" w:history="1">
+      <w:hyperlink r:id="rId5" w:history="1">
         <w:r>
           <w:rPr>
             <w:rStyle w:val="Hyperlink"/>
@@ -41,7 +41,7 @@
                     <pic:cNvPicPr/>
                   </pic:nvPicPr>
                   <pic:blipFill>
-                    <a:blip r:embed="rId5"/>
+                    <a:blip r:embed="rId6"/>
                     <a:stretch>
                       <a:fillRect/>
                     </a:stretch>
@@ -63,6 +63,42 @@
       </w:r>
     </w:p>
     <w:p>
+      <w:r>
+        <w:t>Skenario / Asumsi :</w:t>
+      </w:r>
+    </w:p>
+    <w:p>
+      <w:pPr>
+        <w:pStyle w:val="ListParagraph"/>
+        <w:numPr>
+          <w:ilvl w:val="0"/>
+          <w:numId w:val="1"/>
+        </w:numPr>
+      </w:pPr>
+      <w:r>
+        <w:t>Aplikasi ini belum ada fitur login / register</w:t>
+      </w:r>
+    </w:p>
+    <w:p>
+      <w:pPr>
+        <w:pStyle w:val="ListParagraph"/>
+        <w:numPr>
+          <w:ilvl w:val="0"/>
+          <w:numId w:val="1"/>
+        </w:numPr>
+      </w:pPr>
+      <w:r>
+        <w:t>Pengguna yang sudah daftar dan terdaftar di database, bisa datang kapan saja ke teater untuk menonton film sesuai dengan bookingannya selama film tersebut masih tayang dan ruangan fisik nya tersedia ( bila tidak tersedia harus menungggu giliran / antri ).</w:t>
+      </w:r>
+    </w:p>
+    <w:p>
+      <w:pPr>
+        <w:pStyle w:val="ListParagraph"/>
+        <w:numPr>
+          <w:ilvl w:val="0"/>
+          <w:numId w:val="1"/>
+        </w:numPr>
+      </w:pPr>
       <w:bookmarkStart w:id="0" w:name="_GoBack"/>
       <w:bookmarkEnd w:id="0"/>
     </w:p>
@@ -74,6 +110,126 @@
     </w:sectPr>
   </w:body>
 </w:document>
+</file>
+
+<file path=word/numbering.xml><?xml version="1.0" encoding="utf-8"?>
+<w:numbering xmlns:wpc="http://schemas.microsoft.com/office/word/2010/wordprocessingCanvas" xmlns:cx="http://schemas.microsoft.com/office/drawing/2014/chartex" xmlns:cx1="http://schemas.microsoft.com/office/drawing/2015/9/8/chartex" xmlns:cx2="http://schemas.microsoft.com/office/drawing/2015/10/21/chartex" xmlns:cx3="http://schemas.microsoft.com/office/drawing/2016/5/9/chartex" xmlns:cx4="http://schemas.microsoft.com/office/drawing/2016/5/10/chartex" xmlns:cx5="http://schemas.microsoft.com/office/drawing/2016/5/11/chartex" xmlns:cx6="http://schemas.microsoft.com/office/drawing/2016/5/12/chartex" xmlns:cx7="http://schemas.microsoft.com/office/drawing/2016/5/13/chartex" xmlns:cx8="http://schemas.microsoft.com/office/drawing/2016/5/14/chartex" xmlns:mc="http://schemas.openxmlformats.org/markup-compatibility/2006" xmlns:aink="http://schemas.microsoft.com/office/drawing/2016/ink" xmlns:am3d="http://schemas.microsoft.com/office/drawing/2017/model3d" xmlns:o="urn:schemas-microsoft-com:office:office" xmlns:r="http://schemas.openxmlformats.org/officeDocument/2006/relationships" xmlns:m="http://schemas.openxmlformats.org/officeDocument/2006/math" xmlns:v="urn:schemas-microsoft-com:vml" xmlns:wp14="http://schemas.microsoft.com/office/word/2010/wordprocessingDrawing" xmlns:wp="http://schemas.openxmlformats.org/drawingml/2006/wordprocessingDrawing" xmlns:w10="urn:schemas-microsoft-com:office:word" xmlns:w="http://schemas.openxmlformats.org/wordprocessingml/2006/main" xmlns:w14="http://schemas.microsoft.com/office/word/2010/wordml" xmlns:w15="http://schemas.microsoft.com/office/word/2012/wordml" xmlns:w16cid="http://schemas.microsoft.com/office/word/2016/wordml/cid" xmlns:w16se="http://schemas.microsoft.com/office/word/2015/wordml/symex" xmlns:wpg="http://schemas.microsoft.com/office/word/2010/wordprocessingGroup" xmlns:wpi="http://schemas.microsoft.com/office/word/2010/wordprocessingInk" xmlns:wne="http://schemas.microsoft.com/office/word/2006/wordml" xmlns:wps="http://schemas.microsoft.com/office/word/2010/wordprocessingShape" mc:Ignorable="w14 w15 w16se w16cid wp14">
+  <w:abstractNum w:abstractNumId="0" w15:restartNumberingAfterBreak="0">
+    <w:nsid w:val="410063AB"/>
+    <w:multiLevelType w:val="hybridMultilevel"/>
+    <w:tmpl w:val="2908A69A"/>
+    <w:lvl w:ilvl="0" w:tplc="C4184608">
+      <w:numFmt w:val="bullet"/>
+      <w:lvlText w:val="-"/>
+      <w:lvlJc w:val="left"/>
+      <w:pPr>
+        <w:ind w:left="720" w:hanging="360"/>
+      </w:pPr>
+      <w:rPr>
+        <w:rFonts w:ascii="Calibri" w:eastAsiaTheme="minorHAnsi" w:hAnsi="Calibri" w:cs="Calibri" w:hint="default"/>
+      </w:rPr>
+    </w:lvl>
+    <w:lvl w:ilvl="1" w:tplc="04090003" w:tentative="1">
+      <w:start w:val="1"/>
+      <w:numFmt w:val="bullet"/>
+      <w:lvlText w:val="o"/>
+      <w:lvlJc w:val="left"/>
+      <w:pPr>
+        <w:ind w:left="1440" w:hanging="360"/>
+      </w:pPr>
+      <w:rPr>
+        <w:rFonts w:ascii="Courier New" w:hAnsi="Courier New" w:cs="Courier New" w:hint="default"/>
+      </w:rPr>
+    </w:lvl>
+    <w:lvl w:ilvl="2" w:tplc="04090005" w:tentative="1">
+      <w:start w:val="1"/>
+      <w:numFmt w:val="bullet"/>
+      <w:lvlText w:val=""/>
+      <w:lvlJc w:val="left"/>
+      <w:pPr>
+        <w:ind w:left="2160" w:hanging="360"/>
+      </w:pPr>
+      <w:rPr>
+        <w:rFonts w:ascii="Wingdings" w:hAnsi="Wingdings" w:hint="default"/>
+      </w:rPr>
+    </w:lvl>
+    <w:lvl w:ilvl="3" w:tplc="04090001" w:tentative="1">
+      <w:start w:val="1"/>
+      <w:numFmt w:val="bullet"/>
+      <w:lvlText w:val=""/>
+      <w:lvlJc w:val="left"/>
+      <w:pPr>
+        <w:ind w:left="2880" w:hanging="360"/>
+      </w:pPr>
+      <w:rPr>
+        <w:rFonts w:ascii="Symbol" w:hAnsi="Symbol" w:hint="default"/>
+      </w:rPr>
+    </w:lvl>
+    <w:lvl w:ilvl="4" w:tplc="04090003" w:tentative="1">
+      <w:start w:val="1"/>
+      <w:numFmt w:val="bullet"/>
+      <w:lvlText w:val="o"/>
+      <w:lvlJc w:val="left"/>
+      <w:pPr>
+        <w:ind w:left="3600" w:hanging="360"/>
+      </w:pPr>
+      <w:rPr>
+        <w:rFonts w:ascii="Courier New" w:hAnsi="Courier New" w:cs="Courier New" w:hint="default"/>
+      </w:rPr>
+    </w:lvl>
+    <w:lvl w:ilvl="5" w:tplc="04090005" w:tentative="1">
+      <w:start w:val="1"/>
+      <w:numFmt w:val="bullet"/>
+      <w:lvlText w:val=""/>
+      <w:lvlJc w:val="left"/>
+      <w:pPr>
+        <w:ind w:left="4320" w:hanging="360"/>
+      </w:pPr>
+      <w:rPr>
+        <w:rFonts w:ascii="Wingdings" w:hAnsi="Wingdings" w:hint="default"/>
+      </w:rPr>
+    </w:lvl>
+    <w:lvl w:ilvl="6" w:tplc="04090001" w:tentative="1">
+      <w:start w:val="1"/>
+      <w:numFmt w:val="bullet"/>
+      <w:lvlText w:val=""/>
+      <w:lvlJc w:val="left"/>
+      <w:pPr>
+        <w:ind w:left="5040" w:hanging="360"/>
+      </w:pPr>
+      <w:rPr>
+        <w:rFonts w:ascii="Symbol" w:hAnsi="Symbol" w:hint="default"/>
+      </w:rPr>
+    </w:lvl>
+    <w:lvl w:ilvl="7" w:tplc="04090003" w:tentative="1">
+      <w:start w:val="1"/>
+      <w:numFmt w:val="bullet"/>
+      <w:lvlText w:val="o"/>
+      <w:lvlJc w:val="left"/>
+      <w:pPr>
+        <w:ind w:left="5760" w:hanging="360"/>
+      </w:pPr>
+      <w:rPr>
+        <w:rFonts w:ascii="Courier New" w:hAnsi="Courier New" w:cs="Courier New" w:hint="default"/>
+      </w:rPr>
+    </w:lvl>
+    <w:lvl w:ilvl="8" w:tplc="04090005" w:tentative="1">
+      <w:start w:val="1"/>
+      <w:numFmt w:val="bullet"/>
+      <w:lvlText w:val=""/>
+      <w:lvlJc w:val="left"/>
+      <w:pPr>
+        <w:ind w:left="6480" w:hanging="360"/>
+      </w:pPr>
+      <w:rPr>
+        <w:rFonts w:ascii="Wingdings" w:hAnsi="Wingdings" w:hint="default"/>
+      </w:rPr>
+    </w:lvl>
+  </w:abstractNum>
+  <w:num w:numId="1">
+    <w:abstractNumId w:val="0"/>
+  </w:num>
+</w:numbering>
 </file>
 
 <file path=word/styles.xml><?xml version="1.0" encoding="utf-8"?>
@@ -524,6 +680,17 @@
       <w:shd w:val="clear" w:color="auto" w:fill="E1DFDD"/>
     </w:rPr>
   </w:style>
+  <w:style w:type="paragraph" w:styleId="ListParagraph">
+    <w:name w:val="List Paragraph"/>
+    <w:basedOn w:val="Normal"/>
+    <w:uiPriority w:val="34"/>
+    <w:qFormat/>
+    <w:rsid w:val="00B26D71"/>
+    <w:pPr>
+      <w:ind w:left="720"/>
+      <w:contextualSpacing/>
+    </w:pPr>
+  </w:style>
 </w:styles>
 </file>
 

</xml_diff>

<commit_message>
- Add history activity - Add history icon - Change action bar according to its activity
</commit_message>
<xml_diff>
--- a/Dokumentasi Projek.docx
+++ b/Dokumentasi Projek.docx
@@ -88,7 +88,10 @@
         </w:numPr>
       </w:pPr>
       <w:r>
-        <w:t>Pengguna yang sudah daftar dan terdaftar di database, bisa datang kapan saja ke teater untuk menonton film sesuai dengan bookingannya selama film tersebut masih tayang dan ruangan fisik nya tersedia ( bila tidak tersedia harus menungggu giliran / antri ).</w:t>
+        <w:t xml:space="preserve">Nanti admin yang akan mengkonfigurasi manual status </w:t>
+      </w:r>
+      <w:r>
+        <w:t>dari reservasi user.</w:t>
       </w:r>
     </w:p>
     <w:p>
@@ -99,6 +102,27 @@
           <w:numId w:val="1"/>
         </w:numPr>
       </w:pPr>
+      <w:r>
+        <w:t>Pengguna yang sudah daftar dan terdaftar di database, bisa datang kapan saja ke teater untuk menonton film sesuai dengan bookingannya selama film tersebut masih tayang dan ruangan fisik nya tersedia ( bila tidak tersedia harus menungggu giliran / antri ).</w:t>
+      </w:r>
+    </w:p>
+    <w:p>
+      <w:pPr>
+        <w:pStyle w:val="ListParagraph"/>
+        <w:numPr>
+          <w:ilvl w:val="0"/>
+          <w:numId w:val="1"/>
+        </w:numPr>
+      </w:pPr>
+      <w:r>
+        <w:t xml:space="preserve">Fitur nomor 3 -&gt; </w:t>
+      </w:r>
+      <w:r>
+        <w:t>histori</w:t>
+      </w:r>
+      <w:r>
+        <w:t xml:space="preserve"> pakai tab, iklan</w:t>
+      </w:r>
       <w:bookmarkStart w:id="0" w:name="_GoBack"/>
       <w:bookmarkEnd w:id="0"/>
     </w:p>

</xml_diff>

<commit_message>
- Update link img
</commit_message>
<xml_diff>
--- a/Dokumentasi Projek.docx
+++ b/Dokumentasi Projek.docx
@@ -115,28 +115,107 @@
         </w:numPr>
       </w:pPr>
       <w:r>
-        <w:t xml:space="preserve">Fitur nomor 3 -&gt; </w:t>
-      </w:r>
-      <w:r>
-        <w:t>history</w:t>
+        <w:t xml:space="preserve">User sementara menggunakan nama Andi (dari data dummy) </w:t>
+      </w:r>
+      <w:r>
+        <w:t>, nantinya akan diubah setelah ada activity user login dan register.</w:t>
+      </w:r>
+    </w:p>
+    <w:p>
+      <w:pPr>
+        <w:ind w:left="360"/>
+      </w:pPr>
+      <w:r>
+        <w:t>Fitur nomer 3 yang menggunakan frament:</w:t>
+      </w:r>
+    </w:p>
+    <w:p>
+      <w:pPr>
+        <w:ind w:left="360"/>
+      </w:pPr>
+      <w:r>
+        <w:lastRenderedPageBreak/>
+        <w:drawing>
+          <wp:inline distT="0" distB="0" distL="0" distR="0" wp14:anchorId="757A06CD" wp14:editId="6563E480">
+            <wp:extent cx="3360711" cy="6386113"/>
+            <wp:effectExtent l="0" t="0" r="0" b="0"/>
+            <wp:docPr id="2" name="Picture 2"/>
+            <wp:cNvGraphicFramePr>
+              <a:graphicFrameLocks xmlns:a="http://schemas.openxmlformats.org/drawingml/2006/main" noChangeAspect="1"/>
+            </wp:cNvGraphicFramePr>
+            <a:graphic xmlns:a="http://schemas.openxmlformats.org/drawingml/2006/main">
+              <a:graphicData uri="http://schemas.openxmlformats.org/drawingml/2006/picture">
+                <pic:pic xmlns:pic="http://schemas.openxmlformats.org/drawingml/2006/picture">
+                  <pic:nvPicPr>
+                    <pic:cNvPr id="1" name=""/>
+                    <pic:cNvPicPr/>
+                  </pic:nvPicPr>
+                  <pic:blipFill>
+                    <a:blip r:embed="rId7"/>
+                    <a:stretch>
+                      <a:fillRect/>
+                    </a:stretch>
+                  </pic:blipFill>
+                  <pic:spPr>
+                    <a:xfrm>
+                      <a:off x="0" y="0"/>
+                      <a:ext cx="3360711" cy="6386113"/>
+                    </a:xfrm>
+                    <a:prstGeom prst="rect">
+                      <a:avLst/>
+                    </a:prstGeom>
+                  </pic:spPr>
+                </pic:pic>
+              </a:graphicData>
+            </a:graphic>
+          </wp:inline>
+        </w:drawing>
+      </w:r>
+    </w:p>
+    <w:p>
+      <w:pPr>
+        <w:ind w:left="360"/>
+      </w:pPr>
+      <w:r>
+        <w:lastRenderedPageBreak/>
+        <w:drawing>
+          <wp:inline distT="0" distB="0" distL="0" distR="0" wp14:anchorId="4D1205E0" wp14:editId="47783133">
+            <wp:extent cx="3330229" cy="6348010"/>
+            <wp:effectExtent l="0" t="0" r="3810" b="0"/>
+            <wp:docPr id="4" name="Picture 4"/>
+            <wp:cNvGraphicFramePr>
+              <a:graphicFrameLocks xmlns:a="http://schemas.openxmlformats.org/drawingml/2006/main" noChangeAspect="1"/>
+            </wp:cNvGraphicFramePr>
+            <a:graphic xmlns:a="http://schemas.openxmlformats.org/drawingml/2006/main">
+              <a:graphicData uri="http://schemas.openxmlformats.org/drawingml/2006/picture">
+                <pic:pic xmlns:pic="http://schemas.openxmlformats.org/drawingml/2006/picture">
+                  <pic:nvPicPr>
+                    <pic:cNvPr id="1" name=""/>
+                    <pic:cNvPicPr/>
+                  </pic:nvPicPr>
+                  <pic:blipFill>
+                    <a:blip r:embed="rId8"/>
+                    <a:stretch>
+                      <a:fillRect/>
+                    </a:stretch>
+                  </pic:blipFill>
+                  <pic:spPr>
+                    <a:xfrm>
+                      <a:off x="0" y="0"/>
+                      <a:ext cx="3330229" cy="6348010"/>
+                    </a:xfrm>
+                    <a:prstGeom prst="rect">
+                      <a:avLst/>
+                    </a:prstGeom>
+                  </pic:spPr>
+                </pic:pic>
+              </a:graphicData>
+            </a:graphic>
+          </wp:inline>
+        </w:drawing>
       </w:r>
       <w:bookmarkStart w:id="0" w:name="_GoBack"/>
       <w:bookmarkEnd w:id="0"/>
-      <w:r>
-        <w:t xml:space="preserve"> pakai tab + iklan berupa gambar</w:t>
-      </w:r>
-    </w:p>
-    <w:p>
-      <w:pPr>
-        <w:pStyle w:val="ListParagraph"/>
-        <w:numPr>
-          <w:ilvl w:val="0"/>
-          <w:numId w:val="1"/>
-        </w:numPr>
-      </w:pPr>
-      <w:r>
-        <w:t>Nama user untuk sementara di hardcode dengan nama Andi, nantinya akan diubah setelah ada activity user login dan register.</w:t>
-      </w:r>
     </w:p>
     <w:sectPr>
       <w:pgSz w:w="12240" w:h="15840"/>

</xml_diff>

<commit_message>
- Fix booking number slider button
</commit_message>
<xml_diff>
--- a/Dokumentasi Projek.docx
+++ b/Dokumentasi Projek.docx
@@ -115,7 +115,13 @@
         </w:numPr>
       </w:pPr>
       <w:r>
-        <w:t xml:space="preserve">User sementara menggunakan nama Andi (dari data dummy) </w:t>
+        <w:t>User sementara menggunakan nama Andi (dari data dummy</w:t>
+      </w:r>
+      <w:r>
+        <w:t xml:space="preserve"> dari arraylist index ke 0</w:t>
+      </w:r>
+      <w:r>
+        <w:t xml:space="preserve">) </w:t>
       </w:r>
       <w:r>
         <w:t>, nantinya akan diubah setelah ada activity user login dan register.</w:t>
@@ -125,7 +131,55 @@
       <w:pPr>
         <w:ind w:left="360"/>
       </w:pPr>
-      <w:r>
+    </w:p>
+    <w:p>
+      <w:pPr>
+        <w:ind w:left="360"/>
+      </w:pPr>
+    </w:p>
+    <w:p>
+      <w:pPr>
+        <w:ind w:left="360"/>
+      </w:pPr>
+    </w:p>
+    <w:p>
+      <w:pPr>
+        <w:ind w:left="360"/>
+      </w:pPr>
+    </w:p>
+    <w:p>
+      <w:pPr>
+        <w:ind w:left="360"/>
+      </w:pPr>
+    </w:p>
+    <w:p>
+      <w:pPr>
+        <w:ind w:left="360"/>
+      </w:pPr>
+    </w:p>
+    <w:p>
+      <w:pPr>
+        <w:ind w:left="360"/>
+      </w:pPr>
+    </w:p>
+    <w:p>
+      <w:pPr>
+        <w:ind w:left="360"/>
+      </w:pPr>
+    </w:p>
+    <w:p>
+      <w:pPr>
+        <w:ind w:left="360"/>
+      </w:pPr>
+    </w:p>
+    <w:p>
+      <w:pPr>
+        <w:ind w:left="360"/>
+      </w:pPr>
+      <w:bookmarkStart w:id="0" w:name="_GoBack"/>
+      <w:bookmarkEnd w:id="0"/>
+      <w:r>
+        <w:lastRenderedPageBreak/>
         <w:t>Fitur nomer 3 yang menggunakan frament:</w:t>
       </w:r>
     </w:p>
@@ -134,7 +188,6 @@
         <w:ind w:left="360"/>
       </w:pPr>
       <w:r>
-        <w:lastRenderedPageBreak/>
         <w:drawing>
           <wp:inline distT="0" distB="0" distL="0" distR="0" wp14:anchorId="757A06CD" wp14:editId="6563E480">
             <wp:extent cx="3360711" cy="6386113"/>
@@ -214,8 +267,6 @@
           </wp:inline>
         </w:drawing>
       </w:r>
-      <w:bookmarkStart w:id="0" w:name="_GoBack"/>
-      <w:bookmarkEnd w:id="0"/>
     </w:p>
     <w:sectPr>
       <w:pgSz w:w="12240" w:h="15840"/>

</xml_diff>